<commit_message>
Aplica correcciones de carolina
</commit_message>
<xml_diff>
--- a/QS-ZW.docx
+++ b/QS-ZW.docx
@@ -60,10 +60,11 @@
     </w:p>
     <w:p>
       <w:pPr>
+        <w:pStyle w:val="Compact"/>
         <w:pStyle w:val="Abstract"/>
       </w:pPr>
       <w:r>
-        <w:t xml:space="preserve">Most</w:t>
+        <w:t xml:space="preserve">Many</w:t>
       </w:r>
       <w:r>
         <w:t xml:space="preserve"> </w:t>
@@ -105,13 +106,718 @@
         <w:t xml:space="preserve"> </w:t>
       </w:r>
       <w:r>
+        <w:t xml:space="preserve">in</w:t>
+      </w:r>
+      <w:r>
+        <w:t xml:space="preserve"> </w:t>
+      </w:r>
+      <w:r>
+        <w:t xml:space="preserve">the</w:t>
+      </w:r>
+      <w:r>
+        <w:t xml:space="preserve"> </w:t>
+      </w:r>
+      <w:r>
+        <w:t xml:space="preserve">Southern</w:t>
+      </w:r>
+      <w:r>
+        <w:t xml:space="preserve"> </w:t>
+      </w:r>
+      <w:r>
+        <w:t xml:space="preserve">Hemisphere</w:t>
+      </w:r>
+      <w:r>
+        <w:t xml:space="preserve"> </w:t>
+      </w:r>
+      <w:r>
+        <w:t xml:space="preserve">assumed</w:t>
+      </w:r>
+      <w:r>
+        <w:t xml:space="preserve"> </w:t>
+      </w:r>
+      <w:r>
+        <w:t xml:space="preserve">their</w:t>
+      </w:r>
+      <w:r>
+        <w:t xml:space="preserve"> </w:t>
+      </w:r>
+      <w:r>
+        <w:t xml:space="preserve">quasi</w:t>
+      </w:r>
+      <w:r>
+        <w:t xml:space="preserve"> </w:t>
+      </w:r>
+      <w:r>
+        <w:t xml:space="preserve">stationary</w:t>
+      </w:r>
+      <w:r>
+        <w:t xml:space="preserve"> </w:t>
+      </w:r>
+      <w:r>
+        <w:t xml:space="preserve">nature</w:t>
+      </w:r>
+      <w:r>
+        <w:t xml:space="preserve"> </w:t>
+      </w:r>
+      <w:r>
+        <w:t xml:space="preserve">based</w:t>
+      </w:r>
+      <w:r>
+        <w:t xml:space="preserve"> </w:t>
+      </w:r>
+      <w:r>
+        <w:t xml:space="preserve">on</w:t>
+      </w:r>
+      <w:r>
+        <w:t xml:space="preserve"> </w:t>
+      </w:r>
+      <w:r>
+        <w:t xml:space="preserve">Loon</w:t>
+      </w:r>
+      <w:r>
+        <w:t xml:space="preserve"> </w:t>
+      </w:r>
+      <w:r>
+        <w:t xml:space="preserve">and</w:t>
+      </w:r>
+      <w:r>
+        <w:t xml:space="preserve"> </w:t>
+      </w:r>
+      <w:r>
+        <w:t xml:space="preserve">Jenne</w:t>
+      </w:r>
+      <w:r>
+        <w:t xml:space="preserve"> </w:t>
+      </w:r>
+      <w:r>
+        <w:t xml:space="preserve">(1972)</w:t>
+      </w:r>
+      <w:r>
+        <w:t xml:space="preserve">.</w:t>
+      </w:r>
+      <w:r>
+        <w:t xml:space="preserve"> </w:t>
+      </w:r>
+      <w:r>
+        <w:t xml:space="preserve">However,</w:t>
+      </w:r>
+      <w:r>
+        <w:t xml:space="preserve"> </w:t>
+      </w:r>
+      <w:r>
+        <w:t xml:space="preserve">that</w:t>
+      </w:r>
+      <w:r>
+        <w:t xml:space="preserve"> </w:t>
+      </w:r>
+      <w:r>
+        <w:t xml:space="preserve">study</w:t>
+      </w:r>
+      <w:r>
+        <w:t xml:space="preserve"> </w:t>
+      </w:r>
+      <w:r>
+        <w:t xml:space="preserve">is</w:t>
+      </w:r>
+      <w:r>
+        <w:t xml:space="preserve"> </w:t>
+      </w:r>
+      <w:r>
+        <w:t xml:space="preserve">based</w:t>
+      </w:r>
+      <w:r>
+        <w:t xml:space="preserve"> </w:t>
+      </w:r>
+      <w:r>
+        <w:t xml:space="preserve">on</w:t>
+      </w:r>
+      <w:r>
+        <w:t xml:space="preserve"> </w:t>
+      </w:r>
+      <w:r>
+        <w:t xml:space="preserve">only</w:t>
+      </w:r>
+      <w:r>
+        <w:t xml:space="preserve"> </w:t>
+      </w:r>
+      <w:r>
+        <w:t xml:space="preserve">2</w:t>
+      </w:r>
+      <w:r>
+        <w:t xml:space="preserve"> </w:t>
+      </w:r>
+      <w:r>
+        <w:t xml:space="preserve">years</w:t>
+      </w:r>
+      <w:r>
+        <w:t xml:space="preserve"> </w:t>
+      </w:r>
+      <w:r>
+        <w:t xml:space="preserve">of</w:t>
+      </w:r>
+      <w:r>
+        <w:t xml:space="preserve"> </w:t>
+      </w:r>
+      <w:r>
+        <w:t xml:space="preserve">data</w:t>
+      </w:r>
+      <w:r>
+        <w:t xml:space="preserve"> </w:t>
+      </w:r>
+      <w:r>
+        <w:t xml:space="preserve">(1957-1958)</w:t>
+      </w:r>
+      <w:r>
+        <w:t xml:space="preserve"> </w:t>
+      </w:r>
+      <w:r>
+        <w:t xml:space="preserve">before</w:t>
+      </w:r>
+      <w:r>
+        <w:t xml:space="preserve"> </w:t>
+      </w:r>
+      <w:r>
+        <w:t xml:space="preserve">the</w:t>
+      </w:r>
+      <w:r>
+        <w:t xml:space="preserve"> </w:t>
+      </w:r>
+      <w:r>
+        <w:t xml:space="preserve">advent</w:t>
+      </w:r>
+      <w:r>
+        <w:t xml:space="preserve"> </w:t>
+      </w:r>
+      <w:r>
+        <w:t xml:space="preserve">of</w:t>
+      </w:r>
+      <w:r>
+        <w:t xml:space="preserve"> </w:t>
+      </w:r>
+      <w:r>
+        <w:t xml:space="preserve">modern</w:t>
+      </w:r>
+      <w:r>
+        <w:t xml:space="preserve"> </w:t>
+      </w:r>
+      <w:r>
+        <w:t xml:space="preserve">reanalysis</w:t>
+      </w:r>
+      <w:r>
+        <w:t xml:space="preserve"> </w:t>
+      </w:r>
+      <w:r>
+        <w:t xml:space="preserve">datasets.</w:t>
+      </w:r>
+      <w:r>
+        <w:t xml:space="preserve"> </w:t>
+      </w:r>
+      <w:r>
+        <w:t xml:space="preserve">In</w:t>
+      </w:r>
+      <w:r>
+        <w:t xml:space="preserve"> </w:t>
+      </w:r>
+      <w:r>
+        <w:t xml:space="preserve">this</w:t>
+      </w:r>
+      <w:r>
+        <w:t xml:space="preserve"> </w:t>
+      </w:r>
+      <w:r>
+        <w:t xml:space="preserve">study,</w:t>
+      </w:r>
+      <w:r>
+        <w:t xml:space="preserve"> </w:t>
+      </w:r>
+      <w:r>
+        <w:t xml:space="preserve">we</w:t>
+      </w:r>
+      <w:r>
+        <w:t xml:space="preserve"> </w:t>
+      </w:r>
+      <w:r>
+        <w:t xml:space="preserve">assessed</w:t>
+      </w:r>
+      <w:r>
+        <w:t xml:space="preserve"> </w:t>
+      </w:r>
+      <w:r>
+        <w:t xml:space="preserve">the</w:t>
+      </w:r>
+      <w:r>
+        <w:t xml:space="preserve"> </w:t>
+      </w:r>
+      <w:r>
+        <w:t xml:space="preserve">stationary</w:t>
+      </w:r>
+      <w:r>
+        <w:t xml:space="preserve"> </w:t>
+      </w:r>
+      <w:r>
+        <w:t xml:space="preserve">conditions</w:t>
+      </w:r>
+      <w:r>
+        <w:t xml:space="preserve"> </w:t>
+      </w:r>
+      <w:r>
+        <w:t xml:space="preserve">in</w:t>
+      </w:r>
+      <w:r>
+        <w:t xml:space="preserve"> </w:t>
+      </w:r>
+      <w:r>
+        <w:t xml:space="preserve">the</w:t>
+      </w:r>
+      <w:r>
+        <w:t xml:space="preserve"> </w:t>
+      </w:r>
+      <w:r>
+        <w:t xml:space="preserve">SH</w:t>
+      </w:r>
+      <w:r>
+        <w:t xml:space="preserve"> </w:t>
+      </w:r>
+      <w:r>
+        <w:t xml:space="preserve">and</w:t>
+      </w:r>
+      <w:r>
+        <w:t xml:space="preserve"> </w:t>
+      </w:r>
+      <w:r>
+        <w:t xml:space="preserve">contrasted</w:t>
+      </w:r>
+      <w:r>
+        <w:t xml:space="preserve"> </w:t>
+      </w:r>
+      <w:r>
+        <w:t xml:space="preserve">it</w:t>
+      </w:r>
+      <w:r>
+        <w:t xml:space="preserve"> </w:t>
+      </w:r>
+      <w:r>
+        <w:t xml:space="preserve">with</w:t>
+      </w:r>
+      <w:r>
+        <w:t xml:space="preserve"> </w:t>
+      </w:r>
+      <w:r>
+        <w:t xml:space="preserve">that</w:t>
+      </w:r>
+      <w:r>
+        <w:t xml:space="preserve"> </w:t>
+      </w:r>
+      <w:r>
+        <w:t xml:space="preserve">of</w:t>
+      </w:r>
+      <w:r>
+        <w:t xml:space="preserve"> </w:t>
+      </w:r>
+      <w:r>
+        <w:t xml:space="preserve">the</w:t>
+      </w:r>
+      <w:r>
+        <w:t xml:space="preserve"> </w:t>
+      </w:r>
+      <w:r>
+        <w:t xml:space="preserve">Northern</w:t>
+      </w:r>
+      <w:r>
+        <w:t xml:space="preserve"> </w:t>
+      </w:r>
+      <w:r>
+        <w:t xml:space="preserve">Hemisphere</w:t>
+      </w:r>
+      <w:r>
+        <w:t xml:space="preserve"> </w:t>
+      </w:r>
+      <w:r>
+        <w:t xml:space="preserve">using</w:t>
+      </w:r>
+      <w:r>
+        <w:t xml:space="preserve"> </w:t>
+      </w:r>
+      <w:r>
+        <w:t xml:space="preserve">NCEP/NCAR</w:t>
+      </w:r>
+      <w:r>
+        <w:t xml:space="preserve"> </w:t>
+      </w:r>
+      <w:r>
+        <w:t xml:space="preserve">reanalysis.</w:t>
+      </w:r>
+      <w:r>
+        <w:t xml:space="preserve"> </w:t>
+      </w:r>
+      <w:r>
+        <w:t xml:space="preserve">We</w:t>
+      </w:r>
+      <w:r>
+        <w:t xml:space="preserve"> </w:t>
+      </w:r>
+      <w:r>
+        <w:t xml:space="preserve">also</w:t>
+      </w:r>
+      <w:r>
+        <w:t xml:space="preserve"> </w:t>
+      </w:r>
+      <w:r>
+        <w:t xml:space="preserve">devised</w:t>
+      </w:r>
+      <w:r>
+        <w:t xml:space="preserve"> </w:t>
+      </w:r>
+      <w:r>
+        <w:t xml:space="preserve">a</w:t>
+      </w:r>
+      <w:r>
+        <w:t xml:space="preserve"> </w:t>
+      </w:r>
+      <w:r>
+        <w:t xml:space="preserve">quantitative</w:t>
+      </w:r>
+      <w:r>
+        <w:t xml:space="preserve"> </w:t>
+      </w:r>
+      <w:r>
+        <w:t xml:space="preserve">measure</w:t>
+      </w:r>
+      <w:r>
+        <w:t xml:space="preserve"> </w:t>
+      </w:r>
+      <w:r>
+        <w:t xml:space="preserve">of</w:t>
+      </w:r>
+      <w:r>
+        <w:t xml:space="preserve"> </w:t>
+      </w:r>
+      <w:r>
+        <w:t xml:space="preserve">planetary</w:t>
+      </w:r>
+      <w:r>
+        <w:t xml:space="preserve"> </w:t>
+      </w:r>
+      <w:r>
+        <w:t xml:space="preserve">wave</w:t>
+      </w:r>
+      <w:r>
+        <w:t xml:space="preserve"> </w:t>
+      </w:r>
+      <w:r>
+        <w:t xml:space="preserve">stationarity</w:t>
+      </w:r>
+      <w:r>
+        <w:t xml:space="preserve"> </w:t>
+      </w:r>
+      <w:r>
+        <w:t xml:space="preserve">and</w:t>
+      </w:r>
+      <w:r>
+        <w:t xml:space="preserve"> </w:t>
+      </w:r>
+      <w:r>
+        <w:t xml:space="preserve">applied</w:t>
+      </w:r>
+      <w:r>
+        <w:t xml:space="preserve"> </w:t>
+      </w:r>
+      <w:r>
+        <w:t xml:space="preserve">it</w:t>
+      </w:r>
+      <w:r>
+        <w:t xml:space="preserve"> </w:t>
+      </w:r>
+      <w:r>
+        <w:t xml:space="preserve">to</w:t>
+      </w:r>
+      <w:r>
+        <w:t xml:space="preserve"> </w:t>
+      </w:r>
+      <w:r>
+        <w:t xml:space="preserve">both</w:t>
+      </w:r>
+      <w:r>
+        <w:t xml:space="preserve"> </w:t>
+      </w:r>
+      <w:r>
+        <w:t xml:space="preserve">hemispheres.</w:t>
+      </w:r>
+      <w:r>
+        <w:t xml:space="preserve"> </w:t>
+      </w:r>
+      <w:r>
+        <w:t xml:space="preserve">We</w:t>
+      </w:r>
+      <w:r>
+        <w:t xml:space="preserve"> </w:t>
+      </w:r>
+      <w:r>
+        <w:t xml:space="preserve">confirm</w:t>
+      </w:r>
+      <w:r>
+        <w:t xml:space="preserve"> </w:t>
+      </w:r>
+      <w:r>
+        <w:t xml:space="preserve">that</w:t>
+      </w:r>
+      <w:r>
+        <w:t xml:space="preserve"> </w:t>
+      </w:r>
+      <w:r>
+        <w:t xml:space="preserve">in</w:t>
+      </w:r>
+      <w:r>
+        <w:t xml:space="preserve"> </w:t>
+      </w:r>
+      <w:r>
+        <w:t xml:space="preserve">the</w:t>
+      </w:r>
+      <w:r>
+        <w:t xml:space="preserve"> </w:t>
+      </w:r>
+      <w:r>
+        <w:t xml:space="preserve">SH</w:t>
+      </w:r>
+      <w:r>
+        <w:t xml:space="preserve"> </w:t>
+      </w:r>
+      <w:r>
+        <w:t xml:space="preserve">planetary</w:t>
+      </w:r>
+      <w:r>
+        <w:t xml:space="preserve"> </w:t>
+      </w:r>
+      <w:r>
+        <w:t xml:space="preserve">wave</w:t>
+      </w:r>
+      <w:r>
+        <w:t xml:space="preserve"> </w:t>
+      </w:r>
+      <w:r>
+        <w:t xml:space="preserve">1</w:t>
+      </w:r>
+      <w:r>
+        <w:t xml:space="preserve"> </w:t>
+      </w:r>
+      <w:r>
+        <w:t xml:space="preserve">is</w:t>
+      </w:r>
+      <w:r>
+        <w:t xml:space="preserve"> </w:t>
+      </w:r>
+      <w:r>
+        <w:t xml:space="preserve">highly</w:t>
+      </w:r>
+      <w:r>
+        <w:t xml:space="preserve"> </w:t>
+      </w:r>
+      <w:r>
+        <w:t xml:space="preserve">stationary.</w:t>
+      </w:r>
+      <w:r>
+        <w:t xml:space="preserve"> </w:t>
+      </w:r>
+      <w:r>
+        <w:t xml:space="preserve">But</w:t>
+      </w:r>
+      <w:r>
+        <w:t xml:space="preserve"> </w:t>
+      </w:r>
+      <w:r>
+        <w:t xml:space="preserve">we</w:t>
+      </w:r>
+      <w:r>
+        <w:t xml:space="preserve"> </w:t>
+      </w:r>
+      <w:r>
+        <w:t xml:space="preserve">also</w:t>
+      </w:r>
+      <w:r>
+        <w:t xml:space="preserve"> </w:t>
+      </w:r>
+      <w:r>
+        <w:t xml:space="preserve">show</w:t>
+      </w:r>
+      <w:r>
+        <w:t xml:space="preserve"> </w:t>
+      </w:r>
+      <w:r>
+        <w:t xml:space="preserve">that</w:t>
+      </w:r>
+      <w:r>
+        <w:t xml:space="preserve"> </w:t>
+      </w:r>
+      <w:r>
+        <w:t xml:space="preserve">planetary</w:t>
+      </w:r>
+      <w:r>
+        <w:t xml:space="preserve"> </w:t>
+      </w:r>
+      <w:r>
+        <w:t xml:space="preserve">waves</w:t>
+      </w:r>
+      <w:r>
+        <w:t xml:space="preserve"> </w:t>
+      </w:r>
+      <w:r>
+        <w:t xml:space="preserve">2</w:t>
+      </w:r>
+      <w:r>
+        <w:t xml:space="preserve"> </w:t>
+      </w:r>
+      <w:r>
+        <w:t xml:space="preserve">and</w:t>
+      </w:r>
+      <w:r>
+        <w:t xml:space="preserve"> </w:t>
+      </w:r>
+      <w:r>
+        <w:t xml:space="preserve">3</w:t>
+      </w:r>
+      <w:r>
+        <w:t xml:space="preserve"> </w:t>
+      </w:r>
+      <w:r>
         <w:t xml:space="preserve">have</w:t>
       </w:r>
       <w:r>
         <w:t xml:space="preserve"> </w:t>
       </w:r>
       <w:r>
-        <w:t xml:space="preserve">assumed</w:t>
+        <w:t xml:space="preserve">a</w:t>
+      </w:r>
+      <w:r>
+        <w:t xml:space="preserve"> </w:t>
+      </w:r>
+      <w:r>
+        <w:t xml:space="preserve">comparable</w:t>
+      </w:r>
+      <w:r>
+        <w:t xml:space="preserve"> </w:t>
+      </w:r>
+      <w:r>
+        <w:t xml:space="preserve">mixture</w:t>
+      </w:r>
+      <w:r>
+        <w:t xml:space="preserve"> </w:t>
+      </w:r>
+      <w:r>
+        <w:t xml:space="preserve">of</w:t>
+      </w:r>
+      <w:r>
+        <w:t xml:space="preserve"> </w:t>
+      </w:r>
+      <w:r>
+        <w:t xml:space="preserve">stationary</w:t>
+      </w:r>
+      <w:r>
+        <w:t xml:space="preserve"> </w:t>
+      </w:r>
+      <w:r>
+        <w:t xml:space="preserve">and</w:t>
+      </w:r>
+      <w:r>
+        <w:t xml:space="preserve"> </w:t>
+      </w:r>
+      <w:r>
+        <w:t xml:space="preserve">moving</w:t>
+      </w:r>
+      <w:r>
+        <w:t xml:space="preserve"> </w:t>
+      </w:r>
+      <w:r>
+        <w:t xml:space="preserve">components</w:t>
+      </w:r>
+      <w:r>
+        <w:t xml:space="preserve"> </w:t>
+      </w:r>
+      <w:r>
+        <w:t xml:space="preserve">with</w:t>
+      </w:r>
+      <w:r>
+        <w:t xml:space="preserve"> </w:t>
+      </w:r>
+      <w:r>
+        <w:t xml:space="preserve">significant</w:t>
+      </w:r>
+      <w:r>
+        <w:t xml:space="preserve"> </w:t>
+      </w:r>
+      <w:r>
+        <w:t xml:space="preserve">decadal</w:t>
+      </w:r>
+      <w:r>
+        <w:t xml:space="preserve"> </w:t>
+      </w:r>
+      <w:r>
+        <w:t xml:space="preserve">variability.</w:t>
+      </w:r>
+      <w:r>
+        <w:t xml:space="preserve"> </w:t>
+      </w:r>
+      <w:r>
+        <w:t xml:space="preserve">The</w:t>
+      </w:r>
+      <w:r>
+        <w:t xml:space="preserve"> </w:t>
+      </w:r>
+      <w:r>
+        <w:t xml:space="preserve">knowledge</w:t>
+      </w:r>
+      <w:r>
+        <w:t xml:space="preserve"> </w:t>
+      </w:r>
+      <w:r>
+        <w:t xml:space="preserve">of</w:t>
+      </w:r>
+      <w:r>
+        <w:t xml:space="preserve"> </w:t>
+      </w:r>
+      <w:r>
+        <w:t xml:space="preserve">those</w:t>
+      </w:r>
+      <w:r>
+        <w:t xml:space="preserve"> </w:t>
+      </w:r>
+      <w:r>
+        <w:t xml:space="preserve">variations</w:t>
+      </w:r>
+      <w:r>
+        <w:t xml:space="preserve"> </w:t>
+      </w:r>
+      <w:r>
+        <w:t xml:space="preserve">could</w:t>
+      </w:r>
+      <w:r>
+        <w:t xml:space="preserve"> </w:t>
+      </w:r>
+      <w:r>
+        <w:t xml:space="preserve">be</w:t>
+      </w:r>
+      <w:r>
+        <w:t xml:space="preserve"> </w:t>
+      </w:r>
+      <w:r>
+        <w:t xml:space="preserve">useful</w:t>
+      </w:r>
+      <w:r>
+        <w:t xml:space="preserve"> </w:t>
+      </w:r>
+      <w:r>
+        <w:t xml:space="preserve">to</w:t>
+      </w:r>
+      <w:r>
+        <w:t xml:space="preserve"> </w:t>
+      </w:r>
+      <w:r>
+        <w:t xml:space="preserve">better</w:t>
+      </w:r>
+      <w:r>
+        <w:t xml:space="preserve"> </w:t>
+      </w:r>
+      <w:r>
+        <w:t xml:space="preserve">understand</w:t>
       </w:r>
       <w:r>
         <w:t xml:space="preserve"> </w:t>
@@ -123,19 +829,73 @@
         <w:t xml:space="preserve"> </w:t>
       </w:r>
       <w:r>
-        <w:t xml:space="preserve">quasi</w:t>
-      </w:r>
-      <w:r>
-        <w:t xml:space="preserve"> </w:t>
-      </w:r>
-      <w:r>
-        <w:t xml:space="preserve">stationary</w:t>
-      </w:r>
-      <w:r>
-        <w:t xml:space="preserve"> </w:t>
-      </w:r>
-      <w:r>
-        <w:t xml:space="preserve">nature</w:t>
+        <w:t xml:space="preserve">variability</w:t>
+      </w:r>
+      <w:r>
+        <w:t xml:space="preserve"> </w:t>
+      </w:r>
+      <w:r>
+        <w:t xml:space="preserve">in</w:t>
+      </w:r>
+      <w:r>
+        <w:t xml:space="preserve"> </w:t>
+      </w:r>
+      <w:r>
+        <w:t xml:space="preserve">the</w:t>
+      </w:r>
+      <w:r>
+        <w:t xml:space="preserve"> </w:t>
+      </w:r>
+      <w:r>
+        <w:t xml:space="preserve">responses</w:t>
+      </w:r>
+      <w:r>
+        <w:t xml:space="preserve"> </w:t>
+      </w:r>
+      <w:r>
+        <w:t xml:space="preserve">to</w:t>
+      </w:r>
+      <w:r>
+        <w:t xml:space="preserve"> </w:t>
+      </w:r>
+      <w:r>
+        <w:t xml:space="preserve">surface</w:t>
+      </w:r>
+      <w:r>
+        <w:t xml:space="preserve"> </w:t>
+      </w:r>
+      <w:r>
+        <w:t xml:space="preserve">forcing</w:t>
+      </w:r>
+      <w:r>
+        <w:t xml:space="preserve"> </w:t>
+      </w:r>
+      <w:r>
+        <w:t xml:space="preserve">caused</w:t>
+      </w:r>
+      <w:r>
+        <w:t xml:space="preserve"> </w:t>
+      </w:r>
+      <w:r>
+        <w:t xml:space="preserve">either</w:t>
+      </w:r>
+      <w:r>
+        <w:t xml:space="preserve"> </w:t>
+      </w:r>
+      <w:r>
+        <w:t xml:space="preserve">by</w:t>
+      </w:r>
+      <w:r>
+        <w:t xml:space="preserve"> </w:t>
+      </w:r>
+      <w:r>
+        <w:t xml:space="preserve">the</w:t>
+      </w:r>
+      <w:r>
+        <w:t xml:space="preserve"> </w:t>
+      </w:r>
+      <w:r>
+        <w:t xml:space="preserve">strength</w:t>
       </w:r>
       <w:r>
         <w:t xml:space="preserve"> </w:t>
@@ -147,106 +907,31 @@
         <w:t xml:space="preserve"> </w:t>
       </w:r>
       <w:r>
-        <w:t xml:space="preserve">southern</w:t>
-      </w:r>
-      <w:r>
-        <w:t xml:space="preserve"> </w:t>
-      </w:r>
-      <w:r>
-        <w:t xml:space="preserve">hemisphere</w:t>
-      </w:r>
-      <w:r>
-        <w:t xml:space="preserve"> </w:t>
-      </w:r>
-      <w:r>
-        <w:t xml:space="preserve">planetary</w:t>
-      </w:r>
-      <w:r>
-        <w:t xml:space="preserve"> </w:t>
-      </w:r>
-      <w:r>
-        <w:t xml:space="preserve">waves</w:t>
-      </w:r>
-      <w:r>
-        <w:t xml:space="preserve"> </w:t>
-      </w:r>
-      <w:r>
-        <w:t xml:space="preserve">based</w:t>
-      </w:r>
-      <w:r>
-        <w:t xml:space="preserve"> </w:t>
-      </w:r>
-      <w:r>
-        <w:t xml:space="preserve">on</w:t>
-      </w:r>
-      <w:r>
-        <w:t xml:space="preserve"> </w:t>
-      </w:r>
-      <w:r>
-        <w:t xml:space="preserve">Loon</w:t>
-      </w:r>
-      <w:r>
-        <w:t xml:space="preserve"> </w:t>
-      </w:r>
-      <w:r>
-        <w:t xml:space="preserve">and</w:t>
-      </w:r>
-      <w:r>
-        <w:t xml:space="preserve"> </w:t>
-      </w:r>
-      <w:r>
-        <w:t xml:space="preserve">Jenne</w:t>
-      </w:r>
-      <w:r>
-        <w:t xml:space="preserve"> </w:t>
-      </w:r>
-      <w:r>
-        <w:t xml:space="preserve">(1972)</w:t>
-      </w:r>
-      <w:r>
-        <w:t xml:space="preserve">,</w:t>
-      </w:r>
-      <w:r>
-        <w:t xml:space="preserve"> </w:t>
-      </w:r>
-      <w:r>
-        <w:t xml:space="preserve">which</w:t>
-      </w:r>
-      <w:r>
-        <w:t xml:space="preserve"> </w:t>
-      </w:r>
-      <w:r>
-        <w:t xml:space="preserve">was</w:t>
-      </w:r>
-      <w:r>
-        <w:t xml:space="preserve"> </w:t>
-      </w:r>
-      <w:r>
-        <w:t xml:space="preserve">based</w:t>
-      </w:r>
-      <w:r>
-        <w:t xml:space="preserve"> </w:t>
-      </w:r>
-      <w:r>
-        <w:t xml:space="preserve">on</w:t>
-      </w:r>
-      <w:r>
-        <w:t xml:space="preserve"> </w:t>
-      </w:r>
-      <w:r>
-        <w:t xml:space="preserve">only</w:t>
-      </w:r>
-      <w:r>
-        <w:t xml:space="preserve"> </w:t>
-      </w:r>
-      <w:r>
-        <w:t xml:space="preserve">2</w:t>
-      </w:r>
-      <w:r>
-        <w:t xml:space="preserve"> </w:t>
-      </w:r>
-      <w:r>
-        <w:t xml:space="preserve">years</w:t>
+        <w:t xml:space="preserve">the</w:t>
+      </w:r>
+      <w:r>
+        <w:t xml:space="preserve"> </w:t>
+      </w:r>
+      <w:r>
+        <w:t xml:space="preserve">forcing</w:t>
+      </w:r>
+      <w:r>
+        <w:t xml:space="preserve"> </w:t>
+      </w:r>
+      <w:r>
+        <w:t xml:space="preserve">or</w:t>
+      </w:r>
+      <w:r>
+        <w:t xml:space="preserve"> </w:t>
+      </w:r>
+      <w:r>
+        <w:t xml:space="preserve">the</w:t>
+      </w:r>
+      <w:r>
+        <w:t xml:space="preserve"> </w:t>
+      </w:r>
+      <w:r>
+        <w:t xml:space="preserve">sensitivity</w:t>
       </w:r>
       <w:r>
         <w:t xml:space="preserve"> </w:t>
@@ -258,133 +943,13 @@
         <w:t xml:space="preserve"> </w:t>
       </w:r>
       <w:r>
-        <w:t xml:space="preserve">data</w:t>
-      </w:r>
-      <w:r>
-        <w:t xml:space="preserve"> </w:t>
-      </w:r>
-      <w:r>
-        <w:t xml:space="preserve">before</w:t>
-      </w:r>
-      <w:r>
-        <w:t xml:space="preserve"> </w:t>
-      </w:r>
-      <w:r>
         <w:t xml:space="preserve">the</w:t>
       </w:r>
       <w:r>
         <w:t xml:space="preserve"> </w:t>
       </w:r>
       <w:r>
-        <w:t xml:space="preserve">advent</w:t>
-      </w:r>
-      <w:r>
-        <w:t xml:space="preserve"> </w:t>
-      </w:r>
-      <w:r>
-        <w:t xml:space="preserve">of</w:t>
-      </w:r>
-      <w:r>
-        <w:t xml:space="preserve"> </w:t>
-      </w:r>
-      <w:r>
-        <w:t xml:space="preserve">modern</w:t>
-      </w:r>
-      <w:r>
-        <w:t xml:space="preserve"> </w:t>
-      </w:r>
-      <w:r>
-        <w:t xml:space="preserve">reanalysis.</w:t>
-      </w:r>
-      <w:r>
-        <w:t xml:space="preserve"> </w:t>
-      </w:r>
-      <w:r>
-        <w:t xml:space="preserve">In</w:t>
-      </w:r>
-      <w:r>
-        <w:t xml:space="preserve"> </w:t>
-      </w:r>
-      <w:r>
-        <w:t xml:space="preserve">this</w:t>
-      </w:r>
-      <w:r>
-        <w:t xml:space="preserve"> </w:t>
-      </w:r>
-      <w:r>
-        <w:t xml:space="preserve">study,</w:t>
-      </w:r>
-      <w:r>
-        <w:t xml:space="preserve"> </w:t>
-      </w:r>
-      <w:r>
-        <w:t xml:space="preserve">we</w:t>
-      </w:r>
-      <w:r>
-        <w:t xml:space="preserve"> </w:t>
-      </w:r>
-      <w:r>
-        <w:t xml:space="preserve">devised</w:t>
-      </w:r>
-      <w:r>
-        <w:t xml:space="preserve"> </w:t>
-      </w:r>
-      <w:r>
-        <w:t xml:space="preserve">a</w:t>
-      </w:r>
-      <w:r>
-        <w:t xml:space="preserve"> </w:t>
-      </w:r>
-      <w:r>
-        <w:t xml:space="preserve">quantitative</w:t>
-      </w:r>
-      <w:r>
-        <w:t xml:space="preserve"> </w:t>
-      </w:r>
-      <w:r>
-        <w:t xml:space="preserve">measure</w:t>
-      </w:r>
-      <w:r>
-        <w:t xml:space="preserve"> </w:t>
-      </w:r>
-      <w:r>
-        <w:t xml:space="preserve">of</w:t>
-      </w:r>
-      <w:r>
-        <w:t xml:space="preserve"> </w:t>
-      </w:r>
-      <w:r>
-        <w:t xml:space="preserve">planetary</w:t>
-      </w:r>
-      <w:r>
-        <w:t xml:space="preserve"> </w:t>
-      </w:r>
-      <w:r>
-        <w:t xml:space="preserve">wave</w:t>
-      </w:r>
-      <w:r>
-        <w:t xml:space="preserve"> </w:t>
-      </w:r>
-      <w:r>
-        <w:t xml:space="preserve">stationarity</w:t>
-      </w:r>
-      <w:r>
-        <w:t xml:space="preserve"> </w:t>
-      </w:r>
-      <w:r>
-        <w:t xml:space="preserve">and</w:t>
-      </w:r>
-      <w:r>
-        <w:t xml:space="preserve"> </w:t>
-      </w:r>
-      <w:r>
-        <w:t xml:space="preserve">applied</w:t>
-      </w:r>
-      <w:r>
-        <w:t xml:space="preserve"> </w:t>
-      </w:r>
-      <w:r>
-        <w:t xml:space="preserve">it</w:t>
+        <w:t xml:space="preserve">atmosphere</w:t>
       </w:r>
       <w:r>
         <w:t xml:space="preserve"> </w:t>
@@ -396,445 +961,108 @@
         <w:t xml:space="preserve"> </w:t>
       </w:r>
       <w:r>
-        <w:t xml:space="preserve">both</w:t>
-      </w:r>
-      <w:r>
-        <w:t xml:space="preserve"> </w:t>
-      </w:r>
-      <w:r>
-        <w:t xml:space="preserve">hemispheres</w:t>
-      </w:r>
-      <w:r>
-        <w:t xml:space="preserve"> </w:t>
-      </w:r>
-      <w:r>
-        <w:t xml:space="preserve">using</w:t>
-      </w:r>
-      <w:r>
-        <w:t xml:space="preserve"> </w:t>
-      </w:r>
-      <w:r>
         <w:t xml:space="preserve">the</w:t>
       </w:r>
       <w:r>
         <w:t xml:space="preserve"> </w:t>
       </w:r>
       <w:r>
-        <w:t xml:space="preserve">NCEP</w:t>
-      </w:r>
-      <w:r>
-        <w:t xml:space="preserve"> </w:t>
-      </w:r>
-      <w:r>
-        <w:t xml:space="preserve">Reanalysis.</w:t>
-      </w:r>
-      <w:r>
-        <w:t xml:space="preserve"> </w:t>
-      </w:r>
-      <w:r>
-        <w:t xml:space="preserve">We</w:t>
-      </w:r>
-      <w:r>
-        <w:t xml:space="preserve"> </w:t>
-      </w:r>
-      <w:r>
-        <w:t xml:space="preserve">show</w:t>
-      </w:r>
-      <w:r>
-        <w:t xml:space="preserve"> </w:t>
-      </w:r>
-      <w:r>
-        <w:t xml:space="preserve">that</w:t>
-      </w:r>
-      <w:r>
-        <w:t xml:space="preserve"> </w:t>
-      </w:r>
-      <w:r>
-        <w:t xml:space="preserve">in</w:t>
-      </w:r>
-      <w:r>
-        <w:t xml:space="preserve"> </w:t>
-      </w:r>
-      <w:r>
-        <w:t xml:space="preserve">the</w:t>
-      </w:r>
-      <w:r>
-        <w:t xml:space="preserve"> </w:t>
-      </w:r>
-      <w:r>
-        <w:t xml:space="preserve">southern</w:t>
-      </w:r>
-      <w:r>
-        <w:t xml:space="preserve"> </w:t>
-      </w:r>
-      <w:r>
-        <w:t xml:space="preserve">hemisphere</w:t>
-      </w:r>
-      <w:r>
-        <w:t xml:space="preserve"> </w:t>
-      </w:r>
-      <w:r>
-        <w:t xml:space="preserve">planetary</w:t>
-      </w:r>
-      <w:r>
-        <w:t xml:space="preserve"> </w:t>
-      </w:r>
-      <w:r>
-        <w:t xml:space="preserve">wave</w:t>
-      </w:r>
-      <w:r>
-        <w:t xml:space="preserve"> </w:t>
-      </w:r>
-      <w:r>
-        <w:t xml:space="preserve">1</w:t>
-      </w:r>
-      <w:r>
-        <w:t xml:space="preserve"> </w:t>
-      </w:r>
-      <w:r>
-        <w:t xml:space="preserve">is</w:t>
-      </w:r>
-      <w:r>
-        <w:t xml:space="preserve"> </w:t>
-      </w:r>
-      <w:r>
-        <w:t xml:space="preserve">highly</w:t>
-      </w:r>
-      <w:r>
-        <w:t xml:space="preserve"> </w:t>
-      </w:r>
-      <w:r>
-        <w:t xml:space="preserve">stationary</w:t>
-      </w:r>
-      <w:r>
-        <w:t xml:space="preserve"> </w:t>
-      </w:r>
-      <w:r>
-        <w:t xml:space="preserve">while</w:t>
-      </w:r>
-      <w:r>
-        <w:t xml:space="preserve"> </w:t>
-      </w:r>
-      <w:r>
-        <w:t xml:space="preserve">planetary</w:t>
-      </w:r>
-      <w:r>
-        <w:t xml:space="preserve"> </w:t>
-      </w:r>
-      <w:r>
-        <w:t xml:space="preserve">waves</w:t>
-      </w:r>
-      <w:r>
-        <w:t xml:space="preserve"> </w:t>
-      </w:r>
-      <w:r>
-        <w:t xml:space="preserve">2</w:t>
-      </w:r>
-      <w:r>
-        <w:t xml:space="preserve"> </w:t>
-      </w:r>
-      <w:r>
-        <w:t xml:space="preserve">and</w:t>
-      </w:r>
-      <w:r>
-        <w:t xml:space="preserve"> </w:t>
-      </w:r>
-      <w:r>
-        <w:t xml:space="preserve">3</w:t>
-      </w:r>
-      <w:r>
-        <w:t xml:space="preserve"> </w:t>
-      </w:r>
-      <w:r>
-        <w:t xml:space="preserve">have</w:t>
-      </w:r>
-      <w:r>
-        <w:t xml:space="preserve"> </w:t>
-      </w:r>
-      <w:r>
-        <w:t xml:space="preserve">a</w:t>
-      </w:r>
-      <w:r>
-        <w:t xml:space="preserve"> </w:t>
-      </w:r>
-      <w:r>
-        <w:t xml:space="preserve">comparable</w:t>
-      </w:r>
-      <w:r>
-        <w:t xml:space="preserve"> </w:t>
-      </w:r>
-      <w:r>
-        <w:t xml:space="preserve">mixture</w:t>
-      </w:r>
-      <w:r>
-        <w:t xml:space="preserve"> </w:t>
-      </w:r>
-      <w:r>
-        <w:t xml:space="preserve">of</w:t>
-      </w:r>
-      <w:r>
-        <w:t xml:space="preserve"> </w:t>
-      </w:r>
-      <w:r>
-        <w:t xml:space="preserve">starionary</w:t>
-      </w:r>
-      <w:r>
-        <w:t xml:space="preserve"> </w:t>
-      </w:r>
-      <w:r>
-        <w:t xml:space="preserve">and</w:t>
-      </w:r>
-      <w:r>
-        <w:t xml:space="preserve"> </w:t>
+        <w:t xml:space="preserve">forcing</w:t>
+      </w:r>
+    </w:p>
+    <w:p>
+      <w:pPr>
+        <w:pStyle w:val="Heading1"/>
+      </w:pPr>
+      <w:bookmarkStart w:id="20" w:name="introduction"/>
+      <w:r>
+        <w:t xml:space="preserve">Introduction</w:t>
+      </w:r>
+      <w:bookmarkEnd w:id="20"/>
+    </w:p>
+    <w:p>
+      <w:pPr>
+        <w:pStyle w:val="FirstParagraph"/>
+      </w:pPr>
+      <w:r>
+        <w:t xml:space="preserve">Zonal asymmetries of extratropical circulation in the Southern Hemisphere (hereafter called as</w:t>
+      </w:r>
+      <w:r>
+        <w:t xml:space="preserve"> </w:t>
+      </w:r>
+      <w:r>
+        <w:t xml:space="preserve">“</w:t>
+      </w:r>
+      <w:r>
+        <w:t xml:space="preserve">planetary waves</w:t>
+      </w:r>
+      <w:r>
+        <w:t xml:space="preserve">”</w:t>
+      </w:r>
+      <w:r>
+        <w:t xml:space="preserve">) strongly modulate weather systems and regional climate through latitudinal transport of heat, humidity, and momentum (REFS). They can also contribute to the development of blocking events</w:t>
+      </w:r>
+      <w:r>
+        <w:t xml:space="preserve"> </w:t>
+      </w:r>
+      <w:r>
+        <w:t xml:space="preserve">(e.g. Trenberth and Mo 1985)</w:t>
+      </w:r>
+      <w:r>
+        <w:t xml:space="preserve">.</w:t>
+      </w:r>
+    </w:p>
+    <w:p>
+      <w:pPr>
+        <w:pStyle w:val="BodyText"/>
+      </w:pPr>
+      <w:r>
+        <w:t xml:space="preserve">In Rossby wave theory, stationary waves are those with zero frequency or phase velocity</w:t>
+      </w:r>
+      <w:r>
+        <w:t xml:space="preserve"> </w:t>
+      </w:r>
+      <w:r>
+        <w:t xml:space="preserve">(</w:t>
+      </w:r>
+      <w:r>
+        <w:rPr>
+          <w:b/>
+        </w:rPr>
+        <w:t xml:space="preserve">???</w:t>
+      </w:r>
+      <w:r>
+        <w:t xml:space="preserve">)</w:t>
+      </w:r>
+      <w:r>
+        <w:t xml:space="preserve">. In practice, however, most studies focusing on planetary waves in the Southern Hemisphere (HS) assumed their quasi-stationary nature based on</w:t>
+      </w:r>
+      <w:r>
+        <w:t xml:space="preserve"> </w:t>
+      </w:r>
+      <w:r>
+        <w:t xml:space="preserve">Loon and Jenne (1972)</w:t>
+      </w:r>
+      <w:r>
+        <w:t xml:space="preserve">. In this foundational study, the authors analyzed data only from two years, from 1957 and 1958 and found that while extratropical waves with wavenumber 1 to 6 had comparable amplitudes in daily fields, only wavenumbers 1 and 3 contributed significantly to the climatological field. From that, they concluded that only waves 1 and 3 recur consistently in the same location and thus have a significant quasi-stationary component on top of a</w:t>
+      </w:r>
+      <w:r>
+        <w:t xml:space="preserve"> </w:t>
+      </w:r>
+      <w:r>
+        <w:t xml:space="preserve">“</w:t>
       </w:r>
       <w:r>
         <w:t xml:space="preserve">moving</w:t>
       </w:r>
       <w:r>
-        <w:t xml:space="preserve"> </w:t>
-      </w:r>
-      <w:r>
-        <w:t xml:space="preserve">components</w:t>
-      </w:r>
-      <w:r>
-        <w:t xml:space="preserve"> </w:t>
-      </w:r>
-      <w:r>
-        <w:t xml:space="preserve">with</w:t>
-      </w:r>
-      <w:r>
-        <w:t xml:space="preserve"> </w:t>
-      </w:r>
-      <w:r>
-        <w:t xml:space="preserve">significant</w:t>
-      </w:r>
-      <w:r>
-        <w:t xml:space="preserve"> </w:t>
-      </w:r>
-      <w:r>
-        <w:t xml:space="preserve">decadal</w:t>
-      </w:r>
-      <w:r>
-        <w:t xml:space="preserve"> </w:t>
-      </w:r>
-      <w:r>
-        <w:t xml:space="preserve">variability.</w:t>
-      </w:r>
-      <w:r>
-        <w:t xml:space="preserve"> </w:t>
-      </w:r>
-      <w:r>
-        <w:t xml:space="preserve">These</w:t>
-      </w:r>
-      <w:r>
-        <w:t xml:space="preserve"> </w:t>
-      </w:r>
-      <w:r>
-        <w:t xml:space="preserve">variations</w:t>
-      </w:r>
-      <w:r>
-        <w:t xml:space="preserve"> </w:t>
-      </w:r>
-      <w:r>
-        <w:t xml:space="preserve">can</w:t>
-      </w:r>
-      <w:r>
-        <w:t xml:space="preserve"> </w:t>
-      </w:r>
-      <w:r>
-        <w:t xml:space="preserve">be</w:t>
-      </w:r>
-      <w:r>
-        <w:t xml:space="preserve"> </w:t>
-      </w:r>
-      <w:r>
-        <w:t xml:space="preserve">used</w:t>
-      </w:r>
-      <w:r>
-        <w:t xml:space="preserve"> </w:t>
-      </w:r>
-      <w:r>
-        <w:t xml:space="preserve">to</w:t>
-      </w:r>
-      <w:r>
-        <w:t xml:space="preserve"> </w:t>
-      </w:r>
-      <w:r>
-        <w:t xml:space="preserve">study</w:t>
-      </w:r>
-      <w:r>
-        <w:t xml:space="preserve"> </w:t>
-      </w:r>
-      <w:r>
-        <w:t xml:space="preserve">variability</w:t>
-      </w:r>
-      <w:r>
-        <w:t xml:space="preserve"> </w:t>
-      </w:r>
-      <w:r>
-        <w:t xml:space="preserve">in</w:t>
-      </w:r>
-      <w:r>
-        <w:t xml:space="preserve"> </w:t>
-      </w:r>
-      <w:r>
-        <w:t xml:space="preserve">surface</w:t>
-      </w:r>
-      <w:r>
-        <w:t xml:space="preserve"> </w:t>
-      </w:r>
-      <w:r>
-        <w:t xml:space="preserve">forcing</w:t>
-      </w:r>
-      <w:r>
-        <w:t xml:space="preserve"> </w:t>
-      </w:r>
-      <w:r>
-        <w:t xml:space="preserve">responses</w:t>
-      </w:r>
-      <w:r>
-        <w:t xml:space="preserve"> </w:t>
-      </w:r>
-      <w:r>
-        <w:t xml:space="preserve">caused</w:t>
-      </w:r>
-      <w:r>
-        <w:t xml:space="preserve"> </w:t>
-      </w:r>
-      <w:r>
-        <w:t xml:space="preserve">either</w:t>
-      </w:r>
-      <w:r>
-        <w:t xml:space="preserve"> </w:t>
-      </w:r>
-      <w:r>
-        <w:t xml:space="preserve">by</w:t>
-      </w:r>
-      <w:r>
-        <w:t xml:space="preserve"> </w:t>
-      </w:r>
-      <w:r>
-        <w:t xml:space="preserve">the</w:t>
-      </w:r>
-      <w:r>
-        <w:t xml:space="preserve"> </w:t>
-      </w:r>
-      <w:r>
-        <w:t xml:space="preserve">strength</w:t>
-      </w:r>
-      <w:r>
-        <w:t xml:space="preserve"> </w:t>
-      </w:r>
-      <w:r>
-        <w:t xml:space="preserve">of</w:t>
-      </w:r>
-      <w:r>
-        <w:t xml:space="preserve"> </w:t>
-      </w:r>
-      <w:r>
-        <w:t xml:space="preserve">the</w:t>
-      </w:r>
-      <w:r>
-        <w:t xml:space="preserve"> </w:t>
-      </w:r>
-      <w:r>
-        <w:t xml:space="preserve">forcing</w:t>
-      </w:r>
-      <w:r>
-        <w:t xml:space="preserve"> </w:t>
-      </w:r>
-      <w:r>
-        <w:t xml:space="preserve">or</w:t>
-      </w:r>
-      <w:r>
-        <w:t xml:space="preserve"> </w:t>
-      </w:r>
-      <w:r>
-        <w:t xml:space="preserve">the</w:t>
-      </w:r>
-      <w:r>
-        <w:t xml:space="preserve"> </w:t>
-      </w:r>
-      <w:r>
-        <w:t xml:space="preserve">sensitivity</w:t>
-      </w:r>
-      <w:r>
-        <w:t xml:space="preserve"> </w:t>
-      </w:r>
-      <w:r>
-        <w:t xml:space="preserve">of</w:t>
-      </w:r>
-      <w:r>
-        <w:t xml:space="preserve"> </w:t>
-      </w:r>
-      <w:r>
-        <w:t xml:space="preserve">the</w:t>
-      </w:r>
-      <w:r>
-        <w:t xml:space="preserve"> </w:t>
-      </w:r>
-      <w:r>
-        <w:t xml:space="preserve">atmosphere</w:t>
-      </w:r>
-      <w:r>
-        <w:t xml:space="preserve"> </w:t>
-      </w:r>
-      <w:r>
-        <w:t xml:space="preserve">to</w:t>
-      </w:r>
-      <w:r>
-        <w:t xml:space="preserve"> </w:t>
-      </w:r>
-      <w:r>
-        <w:t xml:space="preserve">the</w:t>
-      </w:r>
-      <w:r>
-        <w:t xml:space="preserve"> </w:t>
-      </w:r>
-      <w:r>
-        <w:t xml:space="preserve">forcing.</w:t>
-      </w:r>
-    </w:p>
-    <w:p>
-      <w:pPr>
-        <w:pStyle w:val="Heading1"/>
-      </w:pPr>
-      <w:bookmarkStart w:id="20" w:name="introduction"/>
-      <w:r>
-        <w:t xml:space="preserve">Introduction</w:t>
-      </w:r>
-      <w:bookmarkEnd w:id="20"/>
-    </w:p>
-    <w:p>
-      <w:pPr>
-        <w:pStyle w:val="FirstParagraph"/>
-      </w:pPr>
-      <w:r>
-        <w:t xml:space="preserve">Zonal asymmetries of extratropical circulation in the Southern Hemisphere (hereafter called as</w:t>
-      </w:r>
-      <w:r>
-        <w:t xml:space="preserve"> </w:t>
-      </w:r>
-      <w:r>
-        <w:t xml:space="preserve">“</w:t>
-      </w:r>
-      <w:r>
-        <w:t xml:space="preserve">planetary waves</w:t>
-      </w:r>
-      <w:r>
         <w:t xml:space="preserve">”</w:t>
       </w:r>
       <w:r>
-        <w:t xml:space="preserve">) strongly modulate weather systems and regional climate through latitudinal transport of heat, humidity, and momentum (REFS), and by contributing to the development of blocking events</w:t>
-      </w:r>
-      <w:r>
-        <w:t xml:space="preserve"> </w:t>
-      </w:r>
-      <w:r>
-        <w:t xml:space="preserve">(e.g. Trenberth and Mo 1985)</w:t>
-      </w:r>
-      <w:r>
-        <w:t xml:space="preserve">.</w:t>
+        <w:t xml:space="preserve"> </w:t>
+      </w:r>
+      <w:r>
+        <w:t xml:space="preserve">component. This was a qualitative conclusion and to our knowledge no further study has actually quantified the level of stationarity associated to each wavenumber.</w:t>
       </w:r>
     </w:p>
     <w:p>
@@ -842,16 +1070,7 @@
         <w:pStyle w:val="BodyText"/>
       </w:pPr>
       <w:r>
-        <w:t xml:space="preserve">In Rossby wave theory, stationary waves are those with zero frequency or phase velocity</w:t>
-      </w:r>
-      <w:r>
-        <w:t xml:space="preserve"> </w:t>
-      </w:r>
-      <w:r>
-        <w:t xml:space="preserve">(Holton and Hakim 2012)</w:t>
-      </w:r>
-      <w:r>
-        <w:t xml:space="preserve">. In practice, however, most studies have assumed the quasi-stationary nature of southern hemisphere planetary waves based on</w:t>
+        <w:t xml:space="preserve">After more than four decades from the publication of</w:t>
       </w:r>
       <w:r>
         <w:t xml:space="preserve"> </w:t>
@@ -860,33 +1079,7 @@
         <w:t xml:space="preserve">Loon and Jenne (1972)</w:t>
       </w:r>
       <w:r>
-        <w:t xml:space="preserve">. In this foundational study, the authors analyzed data only from two years, from 1957 and 1958 and found that while extratropical waves with wavenumber 1 to 6 had comparable amplitudes in daily fields, only wavenumbers 1 and 3 contributed significantly to the climatological field. From that, they concluded that only waves 1 and 3 recur consistently in the same location and thus have a significant quasi-stationary component on top of a</w:t>
-      </w:r>
-      <w:r>
-        <w:t xml:space="preserve"> </w:t>
-      </w:r>
-      <w:r>
-        <w:t xml:space="preserve">“</w:t>
-      </w:r>
-      <w:r>
-        <w:t xml:space="preserve">moving</w:t>
-      </w:r>
-      <w:r>
-        <w:t xml:space="preserve">”</w:t>
-      </w:r>
-      <w:r>
-        <w:t xml:space="preserve"> </w:t>
-      </w:r>
-      <w:r>
-        <w:t xml:space="preserve">component. This was a qualitative conclusion and to our knowledge no study has quantified the level of stationarity of each wavenumber.</w:t>
-      </w:r>
-    </w:p>
-    <w:p>
-      <w:pPr>
-        <w:pStyle w:val="BodyText"/>
-      </w:pPr>
-      <w:r>
-        <w:t xml:space="preserve">After more than four decades from the publication of</w:t>
+        <w:t xml:space="preserve">, and considering the current availability of different global reanalysis datasets, in this study we assess the stationarity features of planetary waves in the SH. Also, we extend</w:t>
       </w:r>
       <w:r>
         <w:t xml:space="preserve"> </w:t>
@@ -895,16 +1088,7 @@
         <w:t xml:space="preserve">Loon and Jenne (1972)</w:t>
       </w:r>
       <w:r>
-        <w:t xml:space="preserve">, and considering the current availability of different global reanalysis datasets, in this study we assess the stationarity features of planetary waves in the southern hemisphere, and extend</w:t>
-      </w:r>
-      <w:r>
-        <w:t xml:space="preserve"> </w:t>
-      </w:r>
-      <w:r>
-        <w:t xml:space="preserve">Loon and Jenne (1972)</w:t>
-      </w:r>
-      <w:r>
-        <w:t xml:space="preserve">’s methodology into a quantitative measure of planetary wave stationarity, which we apply to both hemispheres.</w:t>
+        <w:t xml:space="preserve">’s study, deriving a methodology that provides a quantitative measure of planetary wave stationarity. We apply it to both hemispheres.</w:t>
       </w:r>
     </w:p>
     <w:p>
@@ -1176,7 +1360,7 @@
         <w:t xml:space="preserve"> </w:t>
       </w:r>
       <w:r>
-        <w:t xml:space="preserve">and the averaging time-scales. A dataset of 365 daily mean fields defines 365 daily zonal waves and one annual quasi-stationary wave but 12 monthly quasi-stationary waves (per level and latitude). A 30 year dataset of monthly mean fields define 360 monthly zonal waves and one 30-year quasi-stationary wave. Monthly planetary waves are quasi-stationary waves in the first case and zonal waves in the second, remarking that the definition of quasi-stationary waves is dependent of the time sampling considered.</w:t>
+        <w:t xml:space="preserve">and the averaging time-scales. For example, a dataset of 365 daily mean fields defines 365 daily zonal waves and one annual quasi-stationary wave as well as 12 monthly quasi-stationary waves (per level and latitude). On the other hand, a 30-year dataset of monthly mean fields defines 360 monthly zonal waves and one 30-year quasi-stationary wave. While monthly planetary waves are quasi-stationary waves in the first case, they are zonal waves in the second. The latter shows that the definition of quasi-stationary waves depends on the temporal sampling considered.</w:t>
       </w:r>
     </w:p>
     <w:p>
@@ -1277,7 +1461,7 @@
         <w:t xml:space="preserve"> </w:t>
       </w:r>
       <w:r>
-        <w:t xml:space="preserve">and the stationary amplitude</w:t>
+        <w:t xml:space="preserve">and that the stationary amplitude</w:t>
       </w:r>
       <w:r>
         <w:t xml:space="preserve"> </w:t>
@@ -1363,15 +1547,7 @@
         <w:t xml:space="preserve">(Pain 2005)</w:t>
       </w:r>
       <w:r>
-        <w:t xml:space="preserve">.</w:t>
-      </w:r>
-    </w:p>
-    <w:p>
-      <w:pPr>
-        <w:pStyle w:val="BodyText"/>
-      </w:pPr>
-      <w:r>
-        <w:t xml:space="preserve">We use this latter property and use the quotient between</w:t>
+        <w:t xml:space="preserve">. We use this latter property and use the quotient between</w:t>
       </w:r>
       <w:r>
         <w:t xml:space="preserve"> </w:t>
@@ -1442,7 +1618,7 @@
         <w:t xml:space="preserve"> </w:t>
       </w:r>
       <w:r>
-        <w:t xml:space="preserve">as a measure of quasi-stationary wave stationarity such as:</w:t>
+        <w:t xml:space="preserve">to define a measure of quasi-stationary wave stationarity:</w:t>
       </w:r>
     </w:p>
     <w:p>
@@ -1627,7 +1803,7 @@
         <w:t xml:space="preserve"> </w:t>
       </w:r>
       <w:r>
-        <w:t xml:space="preserve">is used –sometimes as</w:t>
+        <w:t xml:space="preserve">is considered in some studies as</w:t>
       </w:r>
       <w:r>
         <w:t xml:space="preserve"> </w:t>
@@ -1672,19 +1848,22 @@
         <w:t xml:space="preserve"> </w:t>
       </w:r>
       <w:r>
-        <w:t xml:space="preserve">(Singer 1967)</w:t>
-      </w:r>
-      <w:r>
-        <w:t xml:space="preserve">– in the meteorological literature in the context of wind steadiness</w:t>
-      </w:r>
-      <w:r>
-        <w:t xml:space="preserve"> </w:t>
-      </w:r>
-      <w:r>
-        <w:t xml:space="preserve">(e.g Hiscox, Miller, and Nappo 2010)</w:t>
-      </w:r>
-      <w:r>
-        <w:t xml:space="preserve">. To our knowledge this is the first time to be applied to the study of atmospheric waves.</w:t>
+        <w:t xml:space="preserve">(e.g. Singer 1967)</w:t>
+      </w:r>
+      <w:r>
+        <w:t xml:space="preserve"> </w:t>
+      </w:r>
+      <w:r>
+        <w:t xml:space="preserve">for analyzing wind steadiness</w:t>
+      </w:r>
+      <w:r>
+        <w:t xml:space="preserve"> </w:t>
+      </w:r>
+      <w:r>
+        <w:t xml:space="preserve">(e.g. Hiscox, Miller, and Nappo 2010)</w:t>
+      </w:r>
+      <w:r>
+        <w:t xml:space="preserve">. To our knowledge this is the first time that this approach is applied to study atmospheric waves.</w:t>
       </w:r>
     </w:p>
     <w:p>
@@ -1715,7 +1894,7 @@
         <w:pStyle w:val="BodyText"/>
       </w:pPr>
       <w:r>
-        <w:t xml:space="preserve">The numerator represents the sum of the zonal waves amplitudes projected onto the direction of the quasi-stationary wave. Waves that deviate from that direction decrease the overall stationarity in proportion to their amplitude. This definition of stationarity depends on the phase distribution and its relationship with amplitude. And because it does not depend on the propagating properties of waves, it’s a statistical –rather than dynamical– property.</w:t>
+        <w:t xml:space="preserve">The numerator represents the sum of the zonal waves amplitudes projected onto the direction of the quasi-stationary wave. Waves that deviate from that direction decrease the overall stationarity in proportion to their amplitude. This definition of stationarity depends on the phase distribution and its relationship with amplitude. As it does not depend on the propagating properties of waves, it’s a statistical –rather than dynamical– property.</w:t>
       </w:r>
     </w:p>
     <w:p>
@@ -1797,19 +1976,25 @@
         <w:t xml:space="preserve"> </w:t>
       </w:r>
       <w:r>
-        <w:t xml:space="preserve">for the period 1948 to 2017 and compute one quasi-stationary wave for the whole period for each month, level and wavenumber. Amplitude and phase for each wavenumber was estimated by fitting a fourier transform for each latitude circle, level and monthly record. We also analyzed data from ERA Interim</w:t>
-      </w:r>
-      <w:r>
-        <w:t xml:space="preserve"> </w:t>
-      </w:r>
-      <w:r>
-        <w:t xml:space="preserve">(Uppala et al. 2011)</w:t>
-      </w:r>
-      <w:r>
-        <w:t xml:space="preserve"> </w:t>
-      </w:r>
-      <w:r>
-        <w:t xml:space="preserve">and confirmed that we get similar results.</w:t>
+        <w:t xml:space="preserve">for the period 1948 to 2017 and compute one quasi-stationary wave for the whole period for each month, level and wavenumber. Amplitude and phase for each wavenumber was estimated by fitting a fourier transform for each latitude circle, level and monthly record. For comparison, we also analyzed data from ERA Interim</w:t>
+      </w:r>
+      <w:r>
+        <w:t xml:space="preserve"> </w:t>
+      </w:r>
+      <w:r>
+        <w:t xml:space="preserve">(</w:t>
+      </w:r>
+      <w:r>
+        <w:rPr>
+          <w:b/>
+        </w:rPr>
+        <w:t xml:space="preserve">???</w:t>
+      </w:r>
+      <w:r>
+        <w:t xml:space="preserve">)</w:t>
+      </w:r>
+      <w:r>
+        <w:t xml:space="preserve">.</w:t>
       </w:r>
     </w:p>
     <w:p>
@@ -1868,7 +2053,7 @@
         <w:t xml:space="preserve"> </w:t>
       </w:r>
       <w:r>
-        <w:t xml:space="preserve">(Campitelli 2019)</w:t>
+        <w:t xml:space="preserve">(Campitelli, Díaz, and Vera 2019)</w:t>
       </w:r>
       <w:r>
         <w:t xml:space="preserve">.</w:t>
@@ -1993,19 +2178,7 @@
         <w:t xml:space="preserve">S and 50</w:t>
       </w:r>
       <w:r>
-        <w:t xml:space="preserve">N using monthly fields from the NCEP/NCAR reanalysis</w:t>
-      </w:r>
-      <w:r>
-        <w:t xml:space="preserve"> </w:t>
-      </w:r>
-      <w:r>
-        <w:t xml:space="preserve">(Kalnay et al. 1996)</w:t>
-      </w:r>
-      <w:r>
-        <w:t xml:space="preserve"> </w:t>
-      </w:r>
-      <w:r>
-        <w:t xml:space="preserve">between 1948 and 2017. We computed the left column (</w:t>
+        <w:t xml:space="preserve">S based on the monthly-mean geopotential height fields computed between 1948 and 2017. We computed the left column (</w:t>
       </w:r>
       <m:oMath>
         <m:sSub>
@@ -2031,7 +2204,7 @@
         </m:sSub>
       </m:oMath>
       <w:r>
-        <w:t xml:space="preserve">) as the amplitude of the average geopotential field for each month, level and wavenumber, and the right column (</w:t>
+        <w:t xml:space="preserve">) as the amplitude of the average geopotential height field for each month, level and wavenumber, and the right column (</w:t>
       </w:r>
       <m:oMath>
         <m:bar>
@@ -2081,10 +2254,7 @@
         <w:t xml:space="preserve"> </w:t>
       </w:r>
       <w:r>
-        <w:t xml:space="preserve">shows that at 50</w:t>
-      </w:r>
-      <w:r>
-        <w:t xml:space="preserve">N for the three wavenumbers</w:t>
+        <w:t xml:space="preserve">shows that the three wavenumbers</w:t>
       </w:r>
       <w:r>
         <w:t xml:space="preserve"> </w:t>
@@ -2155,13 +2325,16 @@
         <w:t xml:space="preserve"> </w:t>
       </w:r>
       <w:r>
-        <w:t xml:space="preserve">have a similar seasonal cycle with similar vertical extent. In the southern hemisphere, however, this is true only for wavenumber 1 (Figure</w:t>
-      </w:r>
-      <w:r>
-        <w:t xml:space="preserve"> </w:t>
-      </w:r>
-      <w:r>
-        <w:t xml:space="preserve">).</w:t>
+        <w:t xml:space="preserve">at 50</w:t>
+      </w:r>
+      <w:r>
+        <w:t xml:space="preserve">N have a similar seasonal cycle with similar vertical extent. In the SH, however, this is true only for wavenumber 1 (Figure</w:t>
+      </w:r>
+      <w:r>
+        <w:t xml:space="preserve"> </w:t>
+      </w:r>
+      <w:r>
+        <w:t xml:space="preserve">). However,</w:t>
       </w:r>
       <w:r>
         <w:t xml:space="preserve"> </w:t>
@@ -2244,7 +2417,7 @@
         <w:t xml:space="preserve"> </w:t>
       </w:r>
       <w:r>
-        <w:t xml:space="preserve">and its seasonal cycle is less defined.</w:t>
+        <w:t xml:space="preserve">and its seasonal cycle is less defined. Moreover,</w:t>
       </w:r>
       <w:r>
         <w:t xml:space="preserve"> </w:t>
@@ -2810,7 +2983,7 @@
         <w:pStyle w:val="BodyText"/>
       </w:pPr>
       <w:r>
-        <w:t xml:space="preserve">In the southern hemisphere, planetary wave 2 stationarity has a semiannual cycle. It reaches its maximum in April and in August-September, decreasing to a deep minimum centered in June. Planetary wave 3 stationarity peaks in February and slowly decreases towards a November deep minimum after which increases sharply.</w:t>
+        <w:t xml:space="preserve">In the SH, planetary wave 2 stationarity has a semiannual cycle. It reaches its maximum in April and in August-September, decreasing to a deep minimum centered in June. On the other hand, planetary wave 3 stationarity peaks in February and slowly decreases towards a November deep minimum after which increases sharply.</w:t>
       </w:r>
     </w:p>
     <w:p>
@@ -2906,7 +3079,7 @@
         <w:t xml:space="preserve"> </w:t>
       </w:r>
       <w:r>
-        <w:t xml:space="preserve">, it represents the mean stationarity between 1948 and 2017. To analyse changes of stationarity over time, we computed</w:t>
+        <w:t xml:space="preserve">, it represents the mean stationarity between 1948 and 2017. So, to analyse stationarity changes over time, we computed</w:t>
       </w:r>
       <w:r>
         <w:t xml:space="preserve"> </w:t>
@@ -2927,7 +3100,7 @@
         <w:t xml:space="preserve"> </w:t>
       </w:r>
       <w:r>
-        <w:t xml:space="preserve">using 10 year overlaping intervals for each wavenumber at both studied latitudes (Figure</w:t>
+        <w:t xml:space="preserve">using 10-year overlapping intervals for each wavenumber at both studied latitudes (Figure</w:t>
       </w:r>
       <w:r>
         <w:t xml:space="preserve"> </w:t>
@@ -2942,7 +3115,7 @@
         <w:t xml:space="preserve">S but wavenumbers 2 and 3 at 50</w:t>
       </w:r>
       <w:r>
-        <w:t xml:space="preserve">S show interdecadal variations.</w:t>
+        <w:t xml:space="preserve">S show interdecadal variations. Planetary wave 2 stationarity oscillated around 0.5 with maximums in the 50’s, 70’s and 00’s. Planetary wave 3 stationarity jumped from zero to more than 0.5 in less than five years in the 50’s and then oscillated around 0.6 with a strong maximum in the late 80’s.</w:t>
       </w:r>
     </w:p>
     <w:p>
@@ -2950,7 +3123,25 @@
         <w:pStyle w:val="BodyText"/>
       </w:pPr>
       <w:r>
-        <w:t xml:space="preserve">Planetary wave 2 stationarity oscillated around 0.5 with maximums in the 50’s, 70’s and 00’s. Planetary wave 3 stationarity jumped from zero to more than 0.5 in less than five years in the 50’s and then oscillated around 0.6 with a strong maximum in the late 80’s.</w:t>
+        <w:t xml:space="preserve">The study was also made using ERA Interim reanalysis and the results for the overlapping period are similar (not shown). The latter suggest that the observed decadal variations are not an artifact of the reanalysis. However, The sudden shift in planetary wave 3 stationarity observed between 1950 and 1960 is probably spurious and we couldn’t find it using data from ERA 20C (not shown).</w:t>
+      </w:r>
+    </w:p>
+    <w:p>
+      <w:pPr>
+        <w:pStyle w:val="Heading1"/>
+      </w:pPr>
+      <w:bookmarkStart w:id="30" w:name="conclusions"/>
+      <w:r>
+        <w:t xml:space="preserve">Conclusions</w:t>
+      </w:r>
+      <w:bookmarkEnd w:id="30"/>
+    </w:p>
+    <w:p>
+      <w:pPr>
+        <w:pStyle w:val="FirstParagraph"/>
+      </w:pPr>
+      <w:r>
+        <w:t xml:space="preserve">We assessed the stationarity levels of planetary waves at both hemispheres using different quantitative measures. We confirmed that planetary wave stationarity associated with SH planetary wave 1 is high and constant throughout the year and period. Instead stationarity levels for both waves 2 and 3 vary on intraseasonal and interdecadal timescales. On the other hand, as it was described in the literature, planetary wave stationarity in the northern hemisphere is higher and varies much less.</w:t>
       </w:r>
     </w:p>
     <w:p>
@@ -2958,25 +3149,7 @@
         <w:pStyle w:val="BodyText"/>
       </w:pPr>
       <w:r>
-        <w:t xml:space="preserve">Results from ERA Interim (not shown) coincide during the period of overlap (1979-2018), suggesting that the observed decadal variations are not an artifact of the reanalysis. For the later period, the sudden shift in planetary wave 3 stationarity between 1950 and 1960 is probably spurious and we couldn’t find it using data from ERA 20C (not shown).</w:t>
-      </w:r>
-    </w:p>
-    <w:p>
-      <w:pPr>
-        <w:pStyle w:val="Heading1"/>
-      </w:pPr>
-      <w:bookmarkStart w:id="30" w:name="conclusions"/>
-      <w:r>
-        <w:t xml:space="preserve">Conclusions</w:t>
-      </w:r>
-      <w:bookmarkEnd w:id="30"/>
-    </w:p>
-    <w:p>
-      <w:pPr>
-        <w:pStyle w:val="FirstParagraph"/>
-      </w:pPr>
-      <w:r>
-        <w:t xml:space="preserve">We used a quantitative measure of planetary wave stationarity to show that in the southern hemisphere planetary wave 1 stationarity is high and constant throughout the year and period, while waves 2 and 3 vary both in intraseasonal and interdecadal timescales. In the northern hemisphere, planetary wave stationarity is higher and varies much less.</w:t>
+        <w:t xml:space="preserve">Planetary waves can be both forced by the surface and excited by internal variability. Assuming that the later process will not result in a phase preference, higher stationarity would be evidence of stronger forcing or, more strictly, stronger forcing response. In the northern hemisphere, topography and thermal contrasts are the main forcings of planetary waves (REF), which explains their highly and not variable stationary nature. In the SH, only planetary wave 1 seems to be the result of mainly surface forcings. Planetary waves 2 and 3 seem to be composed of a comparable mix of internal variability and surface forcing components.</w:t>
       </w:r>
     </w:p>
     <w:p>
@@ -2984,7 +3157,85 @@
         <w:pStyle w:val="BodyText"/>
       </w:pPr>
       <w:r>
-        <w:t xml:space="preserve">Planetary waves can be both forced by the surface and excited by internal variability. Assuming that the later process will not result in a phase preference, higher stationarity would be evidence of stronger forcing or, more strictly, stronger forcing response. In the northern hemisphere, topography and thermal contrasts are the main forcings of planetary waves (REF), which explains their highly and not variable stationary nature. In the southern hemisphere, only planetary wave 1 seems to be the result of mainly surface forcings. Planetary waves 2 and 3 seem to be composed of a comparable mix of internal variability and surface forcing components.</w:t>
+        <w:t xml:space="preserve">Since in the SH the amplitude of the mean planetary wave can differ greatly from the mean amplitude of planetary waves, care must be taken when interpreting the literature. Some studies analyze the former</w:t>
+      </w:r>
+      <w:r>
+        <w:t xml:space="preserve"> </w:t>
+      </w:r>
+      <w:r>
+        <w:t xml:space="preserve">(e.g. Loon and Jenne 1972,</w:t>
+      </w:r>
+      <w:r>
+        <w:t xml:space="preserve"> </w:t>
+      </w:r>
+      <w:r>
+        <w:t xml:space="preserve">@Quintanar1995a</w:t>
+      </w:r>
+      <w:r>
+        <w:t xml:space="preserve">,</w:t>
+      </w:r>
+      <w:r>
+        <w:t xml:space="preserve"> </w:t>
+      </w:r>
+      <w:r>
+        <w:t xml:space="preserve">@Raphael2004</w:t>
+      </w:r>
+      <w:r>
+        <w:t xml:space="preserve">)</w:t>
+      </w:r>
+      <w:r>
+        <w:t xml:space="preserve"> </w:t>
+      </w:r>
+      <w:r>
+        <w:t xml:space="preserve">while others analyze the later</w:t>
+      </w:r>
+      <w:r>
+        <w:t xml:space="preserve"> </w:t>
+      </w:r>
+      <w:r>
+        <w:t xml:space="preserve">(e.g. Rao, Fernandez, and Franchito 2004,</w:t>
+      </w:r>
+      <w:r>
+        <w:t xml:space="preserve"> </w:t>
+      </w:r>
+      <w:r>
+        <w:t xml:space="preserve">@Turner2017</w:t>
+      </w:r>
+      <w:r>
+        <w:t xml:space="preserve">,</w:t>
+      </w:r>
+      <w:r>
+        <w:t xml:space="preserve"> </w:t>
+      </w:r>
+      <w:r>
+        <w:t xml:space="preserve">@Irving2015</w:t>
+      </w:r>
+      <w:r>
+        <w:t xml:space="preserve">)</w:t>
+      </w:r>
+      <w:r>
+        <w:t xml:space="preserve">. For instance,</w:t>
+      </w:r>
+      <w:r>
+        <w:t xml:space="preserve"> </w:t>
+      </w:r>
+      <w:r>
+        <w:t xml:space="preserve">Irving and Simmonds (2015)</w:t>
+      </w:r>
+      <w:r>
+        <w:t xml:space="preserve"> </w:t>
+      </w:r>
+      <w:r>
+        <w:t xml:space="preserve">compare their planetary wave activity index with</w:t>
+      </w:r>
+      <w:r>
+        <w:t xml:space="preserve"> </w:t>
+      </w:r>
+      <w:r>
+        <w:t xml:space="preserve">Raphael (2004)</w:t>
+      </w:r>
+      <w:r>
+        <w:t xml:space="preserve">’s wave 3 index and conclude that the later cannot account for events with waves far removed from their climatological position. However, being an index of the zonal wave component in phase with the quasi-stationary wave, this is by design.</w:t>
       </w:r>
     </w:p>
     <w:p>
@@ -2992,7 +3243,19 @@
         <w:pStyle w:val="BodyText"/>
       </w:pPr>
       <w:r>
-        <w:t xml:space="preserve">Interannual and intradecadal variability in planetary wave stationarity may serve to study variability in surface forcing responses caused either by the strength of the forcing or the sensitivity of mean state of the atmosphere.</w:t>
+        <w:t xml:space="preserve">The explorations of both zonal waves and quasi-stationary waves can lead to novel levels of analysis. For example,</w:t>
+      </w:r>
+      <w:r>
+        <w:t xml:space="preserve"> </w:t>
+      </w:r>
+      <w:r>
+        <w:t xml:space="preserve">Smith and Kushner (2012)</w:t>
+      </w:r>
+      <w:r>
+        <w:t xml:space="preserve"> </w:t>
+      </w:r>
+      <w:r>
+        <w:t xml:space="preserve">used their phase relationship to show that linear interference between the zonal waves 1 and quasi-stationary wave 1 was related to vertical wave activity transport at the tropopause. Here, we showed it can be used to define a metric of stationarity of quasi-stationary waves, but other applications are also possible.</w:t>
       </w:r>
     </w:p>
     <w:p>
@@ -3000,72 +3263,10 @@
         <w:pStyle w:val="BodyText"/>
       </w:pPr>
       <w:r>
-        <w:t xml:space="preserve">Since in the southern hemisphere the amplitude of the mean planetary wave can differ greatly from the mean amplitude of planetary waves, care must be taken when interpreting the literature. Some studies analyze the former</w:t>
-      </w:r>
-      <w:r>
-        <w:t xml:space="preserve"> </w:t>
-      </w:r>
-      <w:r>
-        <w:t xml:space="preserve">(e.g. Loon and Jenne 1972, @Quintanar1995a, @Raphael2004)</w:t>
-      </w:r>
-      <w:r>
-        <w:t xml:space="preserve"> </w:t>
-      </w:r>
-      <w:r>
-        <w:t xml:space="preserve">while others analyze the later</w:t>
-      </w:r>
-      <w:r>
-        <w:t xml:space="preserve"> </w:t>
-      </w:r>
-      <w:r>
-        <w:t xml:space="preserve">(e.g. Rao, Fernandez, and Franchito 2004, @Turner2017, @Irving2015)</w:t>
-      </w:r>
-      <w:r>
-        <w:t xml:space="preserve">. For instance,</w:t>
-      </w:r>
-      <w:r>
-        <w:t xml:space="preserve"> </w:t>
-      </w:r>
-      <w:r>
-        <w:t xml:space="preserve">Irving and Simmonds (2015)</w:t>
-      </w:r>
-      <w:r>
-        <w:t xml:space="preserve"> </w:t>
-      </w:r>
-      <w:r>
-        <w:t xml:space="preserve">compare their planetary wave activity index with</w:t>
-      </w:r>
-      <w:r>
-        <w:t xml:space="preserve"> </w:t>
-      </w:r>
-      <w:r>
-        <w:t xml:space="preserve">Raphael (2004)</w:t>
-      </w:r>
-      <w:r>
-        <w:t xml:space="preserve">’s wave 3 index and conclude that the later cannot account for events with waves far removed from their climatological position. However, being an index of the zonal wave component in phase with the quasi-stationary wave, this is by design.</w:t>
-      </w:r>
-    </w:p>
-    <w:p>
-      <w:pPr>
-        <w:pStyle w:val="BodyText"/>
-      </w:pPr>
-      <w:r>
-        <w:t xml:space="preserve">The explorations of both zonal waves and quasi-stationary waves can lead to novel levels of analysis. For example,</w:t>
-      </w:r>
-      <w:r>
-        <w:t xml:space="preserve"> </w:t>
-      </w:r>
-      <w:r>
-        <w:t xml:space="preserve">Smith and Kushner (2012)</w:t>
-      </w:r>
-      <w:r>
-        <w:t xml:space="preserve"> </w:t>
-      </w:r>
-      <w:r>
-        <w:t xml:space="preserve">used their phase relationship to show that linear interference between the zonal waves 1 and quasi-stationary wave 1 was related to vertical wave activity transport at the tropopause. Here, we showed it can be used to define a metric of stationarity of quasi-stationary waves, but other applications are also possible.</w:t>
-      </w:r>
-    </w:p>
-    <w:bookmarkStart w:id="67" w:name="refs"/>
+        <w:t xml:space="preserve">Finally, the fact that planetary wave stationarity exhibits interannual and decadal variability, could be useful to study variability in surface forcing responses caused either by the strength of the forcing or the sensitivity of mean state of the atmosphere</w:t>
+      </w:r>
+    </w:p>
+    <w:bookmarkStart w:id="63" w:name="refs"/>
     <w:bookmarkStart w:id="32" w:name="ref-R-metR"/>
     <w:p>
       <w:pPr>
@@ -3108,7 +3309,7 @@
         <w:pStyle w:val="Bibliography"/>
       </w:pPr>
       <w:r>
-        <w:t xml:space="preserve">———. 2019. “How stationary are planetary waves in the Southern Hemisphere?: supplementary data.”</w:t>
+        <w:t xml:space="preserve">Campitelli, Elio, Leandro Díaz, and Carolina Vera. 2019. “How stationary are planetary waves in the Southern Hemisphere?: supplementary data.”</w:t>
       </w:r>
       <w:r>
         <w:t xml:space="preserve"> </w:t>
@@ -3201,43 +3402,7 @@
       </w:r>
     </w:p>
     <w:bookmarkEnd w:id="38"/>
-    <w:bookmarkStart w:id="40" w:name="ref-Holton2012"/>
-    <w:p>
-      <w:pPr>
-        <w:pStyle w:val="Bibliography"/>
-      </w:pPr>
-      <w:r>
-        <w:t xml:space="preserve">Holton, James R., and Gregory J. Hakim. 2012.</w:t>
-      </w:r>
-      <w:r>
-        <w:t xml:space="preserve"> </w:t>
-      </w:r>
-      <w:r>
-        <w:rPr>
-          <w:i/>
-        </w:rPr>
-        <w:t xml:space="preserve">An introduction to dynamic meteorology: Fifth edition</w:t>
-      </w:r>
-      <w:r>
-        <w:t xml:space="preserve">.</w:t>
-      </w:r>
-      <w:r>
-        <w:t xml:space="preserve"> </w:t>
-      </w:r>
-      <w:hyperlink r:id="rId39">
-        <w:r>
-          <w:rPr>
-            <w:rStyle w:val="Hyperlink"/>
-          </w:rPr>
-          <w:t xml:space="preserve">https://doi.org/10.1016/C2009-0-63394-8</w:t>
-        </w:r>
-      </w:hyperlink>
-      <w:r>
-        <w:t xml:space="preserve">.</w:t>
-      </w:r>
-    </w:p>
-    <w:bookmarkEnd w:id="40"/>
-    <w:bookmarkStart w:id="42" w:name="ref-Irving2015"/>
+    <w:bookmarkStart w:id="40" w:name="ref-Irving2015"/>
     <w:p>
       <w:pPr>
         <w:pStyle w:val="Bibliography"/>
@@ -3263,7 +3428,7 @@
       <w:r>
         <w:t xml:space="preserve"> </w:t>
       </w:r>
-      <w:hyperlink r:id="rId41">
+      <w:hyperlink r:id="rId39">
         <w:r>
           <w:rPr>
             <w:rStyle w:val="Hyperlink"/>
@@ -3275,8 +3440,8 @@
         <w:t xml:space="preserve">.</w:t>
       </w:r>
     </w:p>
-    <w:bookmarkEnd w:id="42"/>
-    <w:bookmarkStart w:id="44" w:name="ref-Kalnay1996"/>
+    <w:bookmarkEnd w:id="40"/>
+    <w:bookmarkStart w:id="42" w:name="ref-Kalnay1996"/>
     <w:p>
       <w:pPr>
         <w:pStyle w:val="Bibliography"/>
@@ -3302,7 +3467,7 @@
       <w:r>
         <w:t xml:space="preserve"> </w:t>
       </w:r>
-      <w:hyperlink r:id="rId43">
+      <w:hyperlink r:id="rId41">
         <w:r>
           <w:rPr>
             <w:rStyle w:val="Hyperlink"/>
@@ -3314,8 +3479,8 @@
         <w:t xml:space="preserve">.</w:t>
       </w:r>
     </w:p>
-    <w:bookmarkEnd w:id="44"/>
-    <w:bookmarkStart w:id="45" w:name="ref-Loon1972"/>
+    <w:bookmarkEnd w:id="42"/>
+    <w:bookmarkStart w:id="43" w:name="ref-Loon1972"/>
     <w:p>
       <w:pPr>
         <w:pStyle w:val="Bibliography"/>
@@ -3339,8 +3504,8 @@
         <w:t xml:space="preserve">77 (6): 992–1003.</w:t>
       </w:r>
     </w:p>
-    <w:bookmarkEnd w:id="45"/>
-    <w:bookmarkStart w:id="47" w:name="ref-Pain2005"/>
+    <w:bookmarkEnd w:id="43"/>
+    <w:bookmarkStart w:id="45" w:name="ref-Pain2005"/>
     <w:p>
       <w:pPr>
         <w:pStyle w:val="Bibliography"/>
@@ -3363,7 +3528,7 @@
       <w:r>
         <w:t xml:space="preserve"> </w:t>
       </w:r>
-      <w:hyperlink r:id="rId46">
+      <w:hyperlink r:id="rId44">
         <w:r>
           <w:rPr>
             <w:rStyle w:val="Hyperlink"/>
@@ -3375,8 +3540,8 @@
         <w:t xml:space="preserve">.</w:t>
       </w:r>
     </w:p>
-    <w:bookmarkEnd w:id="47"/>
-    <w:bookmarkStart w:id="49" w:name="ref-Quintanar1995a"/>
+    <w:bookmarkEnd w:id="45"/>
+    <w:bookmarkStart w:id="47" w:name="ref-Quintanar1995a"/>
     <w:p>
       <w:pPr>
         <w:pStyle w:val="Bibliography"/>
@@ -3402,7 +3567,7 @@
       <w:r>
         <w:t xml:space="preserve"> </w:t>
       </w:r>
-      <w:hyperlink r:id="rId48">
+      <w:hyperlink r:id="rId46">
         <w:r>
           <w:rPr>
             <w:rStyle w:val="Hyperlink"/>
@@ -3414,8 +3579,8 @@
         <w:t xml:space="preserve">.</w:t>
       </w:r>
     </w:p>
-    <w:bookmarkEnd w:id="49"/>
-    <w:bookmarkStart w:id="50" w:name="ref-Rao2004"/>
+    <w:bookmarkEnd w:id="47"/>
+    <w:bookmarkStart w:id="48" w:name="ref-Rao2004"/>
     <w:p>
       <w:pPr>
         <w:pStyle w:val="Bibliography"/>
@@ -3439,8 +3604,8 @@
         <w:t xml:space="preserve">22 (3): 789–806.</w:t>
       </w:r>
     </w:p>
-    <w:bookmarkEnd w:id="50"/>
-    <w:bookmarkStart w:id="52" w:name="ref-Raphael2004"/>
+    <w:bookmarkEnd w:id="48"/>
+    <w:bookmarkStart w:id="50" w:name="ref-Raphael2004"/>
     <w:p>
       <w:pPr>
         <w:pStyle w:val="Bibliography"/>
@@ -3466,7 +3631,7 @@
       <w:r>
         <w:t xml:space="preserve"> </w:t>
       </w:r>
-      <w:hyperlink r:id="rId51">
+      <w:hyperlink r:id="rId49">
         <w:r>
           <w:rPr>
             <w:rStyle w:val="Hyperlink"/>
@@ -3478,8 +3643,8 @@
         <w:t xml:space="preserve">.</w:t>
       </w:r>
     </w:p>
-    <w:bookmarkEnd w:id="52"/>
-    <w:bookmarkStart w:id="54" w:name="ref-R-base"/>
+    <w:bookmarkEnd w:id="50"/>
+    <w:bookmarkStart w:id="52" w:name="ref-R-base"/>
     <w:p>
       <w:pPr>
         <w:pStyle w:val="Bibliography"/>
@@ -3502,7 +3667,7 @@
       <w:r>
         <w:t xml:space="preserve"> </w:t>
       </w:r>
-      <w:hyperlink r:id="rId53">
+      <w:hyperlink r:id="rId51">
         <w:r>
           <w:rPr>
             <w:rStyle w:val="Hyperlink"/>
@@ -3514,8 +3679,8 @@
         <w:t xml:space="preserve">.</w:t>
       </w:r>
     </w:p>
-    <w:bookmarkEnd w:id="54"/>
-    <w:bookmarkStart w:id="56" w:name="ref-Singer1967"/>
+    <w:bookmarkEnd w:id="52"/>
+    <w:bookmarkStart w:id="54" w:name="ref-Singer1967"/>
     <w:p>
       <w:pPr>
         <w:pStyle w:val="Bibliography"/>
@@ -3541,7 +3706,7 @@
       <w:r>
         <w:t xml:space="preserve"> </w:t>
       </w:r>
-      <w:hyperlink r:id="rId55">
+      <w:hyperlink r:id="rId53">
         <w:r>
           <w:rPr>
             <w:rStyle w:val="Hyperlink"/>
@@ -3553,8 +3718,8 @@
         <w:t xml:space="preserve">.</w:t>
       </w:r>
     </w:p>
-    <w:bookmarkEnd w:id="56"/>
-    <w:bookmarkStart w:id="58" w:name="ref-Smith2012"/>
+    <w:bookmarkEnd w:id="54"/>
+    <w:bookmarkStart w:id="56" w:name="ref-Smith2012"/>
     <w:p>
       <w:pPr>
         <w:pStyle w:val="Bibliography"/>
@@ -3580,7 +3745,7 @@
       <w:r>
         <w:t xml:space="preserve"> </w:t>
       </w:r>
-      <w:hyperlink r:id="rId57">
+      <w:hyperlink r:id="rId55">
         <w:r>
           <w:rPr>
             <w:rStyle w:val="Hyperlink"/>
@@ -3592,8 +3757,8 @@
         <w:t xml:space="preserve">.</w:t>
       </w:r>
     </w:p>
-    <w:bookmarkEnd w:id="58"/>
-    <w:bookmarkStart w:id="60" w:name="ref-Trenberth1985"/>
+    <w:bookmarkEnd w:id="56"/>
+    <w:bookmarkStart w:id="58" w:name="ref-Trenberth1985"/>
     <w:p>
       <w:pPr>
         <w:pStyle w:val="Bibliography"/>
@@ -3619,7 +3784,7 @@
       <w:r>
         <w:t xml:space="preserve"> </w:t>
       </w:r>
-      <w:hyperlink r:id="rId59">
+      <w:hyperlink r:id="rId57">
         <w:r>
           <w:rPr>
             <w:rStyle w:val="Hyperlink"/>
@@ -3631,8 +3796,8 @@
         <w:t xml:space="preserve">.</w:t>
       </w:r>
     </w:p>
-    <w:bookmarkEnd w:id="60"/>
-    <w:bookmarkStart w:id="62" w:name="ref-Turner2017"/>
+    <w:bookmarkEnd w:id="58"/>
+    <w:bookmarkStart w:id="60" w:name="ref-Turner2017"/>
     <w:p>
       <w:pPr>
         <w:pStyle w:val="Bibliography"/>
@@ -3658,7 +3823,7 @@
       <w:r>
         <w:t xml:space="preserve"> </w:t>
       </w:r>
-      <w:hyperlink r:id="rId61">
+      <w:hyperlink r:id="rId59">
         <w:r>
           <w:rPr>
             <w:rStyle w:val="Hyperlink"/>
@@ -3670,47 +3835,8 @@
         <w:t xml:space="preserve">.</w:t>
       </w:r>
     </w:p>
-    <w:bookmarkEnd w:id="62"/>
-    <w:bookmarkStart w:id="64" w:name="ref-Uppala2011"/>
-    <w:p>
-      <w:pPr>
-        <w:pStyle w:val="Bibliography"/>
-      </w:pPr>
-      <w:r>
-        <w:t xml:space="preserve">Uppala, S. M., S. B. Healy, M. A. Balmaseda, P. de Rosnay, L. Isaksen, L. van de Berg, A. J. Geer, et al. 2011. “The ERA-Interim reanalysis: configuration and performance of the data assimilation system.”</w:t>
-      </w:r>
-      <w:r>
-        <w:t xml:space="preserve"> </w:t>
-      </w:r>
-      <w:r>
-        <w:rPr>
-          <w:i/>
-        </w:rPr>
-        <w:t xml:space="preserve">Quarterly Journal of the Royal Meteorological Society</w:t>
-      </w:r>
-      <w:r>
-        <w:t xml:space="preserve"> </w:t>
-      </w:r>
-      <w:r>
-        <w:t xml:space="preserve">137 (656): 553–97.</w:t>
-      </w:r>
-      <w:r>
-        <w:t xml:space="preserve"> </w:t>
-      </w:r>
-      <w:hyperlink r:id="rId63">
-        <w:r>
-          <w:rPr>
-            <w:rStyle w:val="Hyperlink"/>
-          </w:rPr>
-          <w:t xml:space="preserve">https://doi.org/10.1002/qj.828</w:t>
-        </w:r>
-      </w:hyperlink>
-      <w:r>
-        <w:t xml:space="preserve">.</w:t>
-      </w:r>
-    </w:p>
-    <w:bookmarkEnd w:id="64"/>
-    <w:bookmarkStart w:id="66" w:name="ref-R-ggplot2"/>
+    <w:bookmarkEnd w:id="60"/>
+    <w:bookmarkStart w:id="62" w:name="ref-R-ggplot2"/>
     <w:p>
       <w:pPr>
         <w:pStyle w:val="Bibliography"/>
@@ -3733,7 +3859,7 @@
       <w:r>
         <w:t xml:space="preserve"> </w:t>
       </w:r>
-      <w:hyperlink r:id="rId65">
+      <w:hyperlink r:id="rId61">
         <w:r>
           <w:rPr>
             <w:rStyle w:val="Hyperlink"/>
@@ -3745,8 +3871,8 @@
         <w:t xml:space="preserve">.</w:t>
       </w:r>
     </w:p>
-    <w:bookmarkEnd w:id="66"/>
-    <w:bookmarkEnd w:id="67"/>
+    <w:bookmarkEnd w:id="62"/>
+    <w:bookmarkEnd w:id="63"/>
     <w:sectPr/>
   </w:body>
 </w:document>

</xml_diff>